<commit_message>
Changed to a more reasonable enhancing relation in search presentation, added RM MATRIX to pptx, redirecting to index instead of rendering.
</commit_message>
<xml_diff>
--- a/TestPlan.docx
+++ b/TestPlan.docx
@@ -1,6 +1,6 @@
 
 <file path=word/document.xml><?xml version="1.0" encoding="utf-8"?>
-<w:document xmlns:wpc="http://schemas.microsoft.com/office/word/2010/wordprocessingCanvas" xmlns:cx="http://schemas.microsoft.com/office/drawing/2014/chartex" xmlns:cx1="http://schemas.microsoft.com/office/drawing/2015/9/8/chartex" xmlns:mc="http://schemas.openxmlformats.org/markup-compatibility/2006" xmlns:o="urn:schemas-microsoft-com:office:office" xmlns:r="http://schemas.openxmlformats.org/officeDocument/2006/relationships" xmlns:m="http://schemas.openxmlformats.org/officeDocument/2006/math" xmlns:v="urn:schemas-microsoft-com:vml" xmlns:wp14="http://schemas.microsoft.com/office/word/2010/wordprocessingDrawing" xmlns:wp="http://schemas.openxmlformats.org/drawingml/2006/wordprocessingDrawing" xmlns:w10="urn:schemas-microsoft-com:office:word" xmlns:w="http://schemas.openxmlformats.org/wordprocessingml/2006/main" xmlns:w14="http://schemas.microsoft.com/office/word/2010/wordml" xmlns:w15="http://schemas.microsoft.com/office/word/2012/wordml" xmlns:w16se="http://schemas.microsoft.com/office/word/2015/wordml/symex" xmlns:wpg="http://schemas.microsoft.com/office/word/2010/wordprocessingGroup" xmlns:wpi="http://schemas.microsoft.com/office/word/2010/wordprocessingInk" xmlns:wne="http://schemas.microsoft.com/office/word/2006/wordml" xmlns:wps="http://schemas.microsoft.com/office/word/2010/wordprocessingShape" mc:Ignorable="w14 w15 w16se wp14">
+<w:document xmlns:wpc="http://schemas.microsoft.com/office/word/2010/wordprocessingCanvas" xmlns:mc="http://schemas.openxmlformats.org/markup-compatibility/2006" xmlns:o="urn:schemas-microsoft-com:office:office" xmlns:r="http://schemas.openxmlformats.org/officeDocument/2006/relationships" xmlns:m="http://schemas.openxmlformats.org/officeDocument/2006/math" xmlns:v="urn:schemas-microsoft-com:vml" xmlns:wp14="http://schemas.microsoft.com/office/word/2010/wordprocessingDrawing" xmlns:wp="http://schemas.openxmlformats.org/drawingml/2006/wordprocessingDrawing" xmlns:w10="urn:schemas-microsoft-com:office:word" xmlns:w="http://schemas.openxmlformats.org/wordprocessingml/2006/main" xmlns:w14="http://schemas.microsoft.com/office/word/2010/wordml" xmlns:w15="http://schemas.microsoft.com/office/word/2012/wordml" xmlns:wpg="http://schemas.microsoft.com/office/word/2010/wordprocessingGroup" xmlns:wpi="http://schemas.microsoft.com/office/word/2010/wordprocessingInk" xmlns:wne="http://schemas.microsoft.com/office/word/2006/wordml" xmlns:wps="http://schemas.microsoft.com/office/word/2010/wordprocessingShape" mc:Ignorable="w14 w15 wp14">
   <w:body>
     <w:p>
       <w:pPr>
@@ -244,13 +244,7 @@
         <w:rPr>
           <w:rFonts w:ascii="Courier New" w:eastAsia="Courier New" w:hAnsi="Courier New" w:cs="Courier New"/>
         </w:rPr>
-        <w:t>url: https://cdn0.vox-cdn.com/uploads/chorus_asset/file/</w:t>
-      </w:r>
-      <w:r>
-        <w:rPr>
-          <w:rFonts w:ascii="Courier New" w:eastAsia="Courier New" w:hAnsi="Courier New" w:cs="Courier New"/>
-        </w:rPr>
-        <w:t>8667595/xboxonex.jpg</w:t>
+        <w:t>url: https://cdn0.vox-cdn.com/uploads/chorus_asset/file/8667595/xboxonex.jpg</w:t>
       </w:r>
     </w:p>
     <w:p>
@@ -337,10 +331,16 @@
         <w:rPr>
           <w:rFonts w:ascii="Courier New" w:eastAsia="Courier New" w:hAnsi="Courier New" w:cs="Courier New"/>
         </w:rPr>
-        <w:t>gender:F</w:t>
+        <w:t>gender:</w:t>
+      </w:r>
+      <w:proofErr w:type="gramEnd"/>
+      <w:r>
+        <w:rPr>
+          <w:rFonts w:ascii="Courier New" w:eastAsia="Courier New" w:hAnsi="Courier New" w:cs="Courier New"/>
+        </w:rPr>
+        <w:t>F</w:t>
       </w:r>
       <w:proofErr w:type="spellEnd"/>
-      <w:proofErr w:type="gramEnd"/>
     </w:p>
     <w:p>
       <w:pPr>
@@ -414,13 +414,7 @@
         <w:rPr>
           <w:rFonts w:ascii="Courier New" w:eastAsia="Courier New" w:hAnsi="Courier New" w:cs="Courier New"/>
         </w:rPr>
-        <w:t>url: https://images-na.ssl-images-amazon.com/images/I/61ITD2Zn8</w:t>
-      </w:r>
-      <w:r>
-        <w:rPr>
-          <w:rFonts w:ascii="Courier New" w:eastAsia="Courier New" w:hAnsi="Courier New" w:cs="Courier New"/>
-        </w:rPr>
-        <w:t>mL._SY355_.jpg</w:t>
+        <w:t>url: https://images-na.ssl-images-amazon.com/images/I/61ITD2Zn8mL._SY355_.jpg</w:t>
       </w:r>
     </w:p>
     <w:p>
@@ -521,13 +515,7 @@
         <w:rPr>
           <w:rFonts w:ascii="Courier New" w:eastAsia="Courier New" w:hAnsi="Courier New" w:cs="Courier New"/>
         </w:rPr>
-        <w:t xml:space="preserve">to unban spammer and explain </w:t>
-      </w:r>
-      <w:r>
-        <w:rPr>
-          <w:rFonts w:ascii="Courier New" w:eastAsia="Courier New" w:hAnsi="Courier New" w:cs="Courier New"/>
-        </w:rPr>
-        <w:t>the banning process.</w:t>
+        <w:t>to unban spammer and explain the banning process.</w:t>
       </w:r>
     </w:p>
     <w:p>
@@ -617,20 +605,44 @@
         <w:rPr>
           <w:rFonts w:ascii="Courier New" w:eastAsia="Courier New" w:hAnsi="Courier New" w:cs="Courier New"/>
         </w:rPr>
-        <w:t>Search presentation - search gift for cousin who is 18 years old between 50-300. You will see 5 gifts. Ex</w:t>
-      </w:r>
-      <w:r>
-        <w:rPr>
-          <w:rFonts w:ascii="Courier New" w:eastAsia="Courier New" w:hAnsi="Courier New" w:cs="Courier New"/>
-        </w:rPr>
-        <w:t xml:space="preserve">plain the algorithm. Run </w:t>
-      </w:r>
-      <w:r>
-        <w:rPr>
-          <w:rFonts w:ascii="Courier New" w:eastAsia="Courier New" w:hAnsi="Courier New" w:cs="Courier New"/>
-          <w:b/>
-        </w:rPr>
-        <w:t xml:space="preserve">localhost:63343/decrease </w:t>
+        <w:t xml:space="preserve">Search presentation - search gift for cousin who is 18 years old </w:t>
+      </w:r>
+      <w:proofErr w:type="gramStart"/>
+      <w:r>
+        <w:rPr>
+          <w:rFonts w:ascii="Courier New" w:eastAsia="Courier New" w:hAnsi="Courier New" w:cs="Courier New"/>
+        </w:rPr>
+        <w:t>between 50-300</w:t>
+      </w:r>
+      <w:proofErr w:type="gramEnd"/>
+      <w:r>
+        <w:rPr>
+          <w:rFonts w:ascii="Courier New" w:eastAsia="Courier New" w:hAnsi="Courier New" w:cs="Courier New"/>
+        </w:rPr>
+        <w:t xml:space="preserve">. You will see 5 gifts. Explain the algorithm. Run </w:t>
+      </w:r>
+      <w:r>
+        <w:rPr>
+          <w:rFonts w:ascii="Courier New" w:eastAsia="Courier New" w:hAnsi="Courier New" w:cs="Courier New"/>
+          <w:b/>
+        </w:rPr>
+        <w:t>localhost</w:t>
+      </w:r>
+      <w:proofErr w:type="gramStart"/>
+      <w:r>
+        <w:rPr>
+          <w:rFonts w:ascii="Courier New" w:eastAsia="Courier New" w:hAnsi="Courier New" w:cs="Courier New"/>
+          <w:b/>
+        </w:rPr>
+        <w:t>:63343</w:t>
+      </w:r>
+      <w:proofErr w:type="gramEnd"/>
+      <w:r>
+        <w:rPr>
+          <w:rFonts w:ascii="Courier New" w:eastAsia="Courier New" w:hAnsi="Courier New" w:cs="Courier New"/>
+          <w:b/>
+        </w:rPr>
+        <w:t xml:space="preserve">/decrease </w:t>
       </w:r>
       <w:r>
         <w:rPr>
@@ -650,28 +662,30 @@
         <w:rPr>
           <w:rFonts w:ascii="Courier New" w:eastAsia="Courier New" w:hAnsi="Courier New" w:cs="Courier New"/>
         </w:rPr>
-        <w:t xml:space="preserve"> strength by 2 between cousin and friend(relstr-2), search again, football is </w:t>
+        <w:t xml:space="preserve"> strength by 2 between cousin and friend(relstr-2), search again, football is gone(not relevant anymore), instead of it there is Tablet of Nephew(relstr-3) because its more relevant. Now run </w:t>
+      </w:r>
+      <w:r>
+        <w:rPr>
+          <w:rFonts w:ascii="Courier New" w:eastAsia="Courier New" w:hAnsi="Courier New" w:cs="Courier New"/>
+          <w:b/>
+        </w:rPr>
+        <w:t>localhost</w:t>
       </w:r>
       <w:proofErr w:type="gramStart"/>
       <w:r>
         <w:rPr>
           <w:rFonts w:ascii="Courier New" w:eastAsia="Courier New" w:hAnsi="Courier New" w:cs="Courier New"/>
-        </w:rPr>
-        <w:t>gone(</w:t>
+          <w:b/>
+        </w:rPr>
+        <w:t>:63343</w:t>
       </w:r>
       <w:proofErr w:type="gramEnd"/>
       <w:r>
         <w:rPr>
           <w:rFonts w:ascii="Courier New" w:eastAsia="Courier New" w:hAnsi="Courier New" w:cs="Courier New"/>
-        </w:rPr>
-        <w:t xml:space="preserve">not relevant anymore), instead of it there is Tablet of Nephew(relstr-3) because its more relevant. Now run </w:t>
-      </w:r>
-      <w:r>
-        <w:rPr>
-          <w:rFonts w:ascii="Courier New" w:eastAsia="Courier New" w:hAnsi="Courier New" w:cs="Courier New"/>
-          <w:b/>
-        </w:rPr>
-        <w:t xml:space="preserve">localhost:63343/increase </w:t>
+          <w:b/>
+        </w:rPr>
+        <w:t xml:space="preserve">/increase </w:t>
       </w:r>
       <w:r>
         <w:rPr>
@@ -691,27 +705,21 @@
         <w:rPr>
           <w:rFonts w:ascii="Courier New" w:eastAsia="Courier New" w:hAnsi="Courier New" w:cs="Courier New"/>
         </w:rPr>
-        <w:t xml:space="preserve"> strength between cousin and parent in </w:t>
-      </w:r>
-      <w:proofErr w:type="gramStart"/>
-      <w:r>
-        <w:rPr>
-          <w:rFonts w:ascii="Courier New" w:eastAsia="Courier New" w:hAnsi="Courier New" w:cs="Courier New"/>
-        </w:rPr>
-        <w:t>law(</w:t>
-      </w:r>
-      <w:proofErr w:type="gramEnd"/>
-      <w:r>
-        <w:rPr>
-          <w:rFonts w:ascii="Courier New" w:eastAsia="Courier New" w:hAnsi="Courier New" w:cs="Courier New"/>
-        </w:rPr>
-        <w:t>was 4 now 3), now we can see there is one more gift which is relevant from strength 3. Note when we find 5 gifts or more in a relevant strength level we stop and</w:t>
-      </w:r>
-      <w:r>
-        <w:rPr>
-          <w:rFonts w:ascii="Courier New" w:eastAsia="Courier New" w:hAnsi="Courier New" w:cs="Courier New"/>
-        </w:rPr>
-        <w:t xml:space="preserve"> show them otherwise we look until the strength level of 4(not too loose).</w:t>
+        <w:t xml:space="preserve"> strength between cousin and </w:t>
+      </w:r>
+      <w:proofErr w:type="spellStart"/>
+      <w:r>
+        <w:rPr>
+          <w:rFonts w:ascii="Courier New" w:eastAsia="Courier New" w:hAnsi="Courier New" w:cs="Courier New"/>
+        </w:rPr>
+        <w:t>acquaintant</w:t>
+      </w:r>
+      <w:proofErr w:type="spellEnd"/>
+      <w:r>
+        <w:rPr>
+          <w:rFonts w:ascii="Courier New" w:eastAsia="Courier New" w:hAnsi="Courier New" w:cs="Courier New"/>
+        </w:rPr>
+        <w:t>(was 4 now 3), now we can see there is one more gift which is relevant from strength 3. Note when we find 5 gifts or more in a relevant strength level we stop and show them otherwise we look until the strength level of 4(not too loose).</w:t>
       </w:r>
       <w:bookmarkStart w:id="0" w:name="_GoBack"/>
       <w:bookmarkEnd w:id="0"/>
@@ -727,7 +735,7 @@
 </file>
 
 <file path=word/numbering.xml><?xml version="1.0" encoding="utf-8"?>
-<w:numbering xmlns:wpc="http://schemas.microsoft.com/office/word/2010/wordprocessingCanvas" xmlns:cx="http://schemas.microsoft.com/office/drawing/2014/chartex" xmlns:cx1="http://schemas.microsoft.com/office/drawing/2015/9/8/chartex" xmlns:mc="http://schemas.openxmlformats.org/markup-compatibility/2006" xmlns:o="urn:schemas-microsoft-com:office:office" xmlns:r="http://schemas.openxmlformats.org/officeDocument/2006/relationships" xmlns:m="http://schemas.openxmlformats.org/officeDocument/2006/math" xmlns:v="urn:schemas-microsoft-com:vml" xmlns:wp14="http://schemas.microsoft.com/office/word/2010/wordprocessingDrawing" xmlns:wp="http://schemas.openxmlformats.org/drawingml/2006/wordprocessingDrawing" xmlns:w10="urn:schemas-microsoft-com:office:word" xmlns:w="http://schemas.openxmlformats.org/wordprocessingml/2006/main" xmlns:w14="http://schemas.microsoft.com/office/word/2010/wordml" xmlns:w15="http://schemas.microsoft.com/office/word/2012/wordml" xmlns:w16se="http://schemas.microsoft.com/office/word/2015/wordml/symex" xmlns:wpg="http://schemas.microsoft.com/office/word/2010/wordprocessingGroup" xmlns:wpi="http://schemas.microsoft.com/office/word/2010/wordprocessingInk" xmlns:wne="http://schemas.microsoft.com/office/word/2006/wordml" xmlns:wps="http://schemas.microsoft.com/office/word/2010/wordprocessingShape" mc:Ignorable="w14 w15 w16se wp14">
+<w:numbering xmlns:wpc="http://schemas.microsoft.com/office/word/2010/wordprocessingCanvas" xmlns:mc="http://schemas.openxmlformats.org/markup-compatibility/2006" xmlns:o="urn:schemas-microsoft-com:office:office" xmlns:r="http://schemas.openxmlformats.org/officeDocument/2006/relationships" xmlns:m="http://schemas.openxmlformats.org/officeDocument/2006/math" xmlns:v="urn:schemas-microsoft-com:vml" xmlns:wp14="http://schemas.microsoft.com/office/word/2010/wordprocessingDrawing" xmlns:wp="http://schemas.openxmlformats.org/drawingml/2006/wordprocessingDrawing" xmlns:w10="urn:schemas-microsoft-com:office:word" xmlns:w="http://schemas.openxmlformats.org/wordprocessingml/2006/main" xmlns:w14="http://schemas.microsoft.com/office/word/2010/wordml" xmlns:w15="http://schemas.microsoft.com/office/word/2012/wordml" xmlns:wpg="http://schemas.microsoft.com/office/word/2010/wordprocessingGroup" xmlns:wpi="http://schemas.microsoft.com/office/word/2010/wordprocessingInk" xmlns:wne="http://schemas.microsoft.com/office/word/2006/wordml" xmlns:wps="http://schemas.microsoft.com/office/word/2010/wordprocessingShape" mc:Ignorable="w14 w15 wp14">
   <w:abstractNum w:abstractNumId="0" w15:restartNumberingAfterBreak="0">
     <w:nsid w:val="25C116CB"/>
     <w:multiLevelType w:val="multilevel"/>
@@ -786,7 +794,7 @@
 </file>
 
 <file path=word/styles.xml><?xml version="1.0" encoding="utf-8"?>
-<w:styles xmlns:mc="http://schemas.openxmlformats.org/markup-compatibility/2006" xmlns:r="http://schemas.openxmlformats.org/officeDocument/2006/relationships" xmlns:w="http://schemas.openxmlformats.org/wordprocessingml/2006/main" xmlns:w14="http://schemas.microsoft.com/office/word/2010/wordml" xmlns:w15="http://schemas.microsoft.com/office/word/2012/wordml" xmlns:w16se="http://schemas.microsoft.com/office/word/2015/wordml/symex" mc:Ignorable="w14 w15 w16se">
+<w:styles xmlns:mc="http://schemas.openxmlformats.org/markup-compatibility/2006" xmlns:r="http://schemas.openxmlformats.org/officeDocument/2006/relationships" xmlns:w="http://schemas.openxmlformats.org/wordprocessingml/2006/main" xmlns:w14="http://schemas.microsoft.com/office/word/2010/wordml" xmlns:w15="http://schemas.microsoft.com/office/word/2012/wordml" mc:Ignorable="w14 w15">
   <w:docDefaults>
     <w:rPrDefault>
       <w:rPr>
@@ -1209,6 +1217,36 @@
     <w:semiHidden/>
     <w:unhideWhenUsed/>
   </w:style>
+  <w:style w:type="paragraph" w:styleId="BalloonText">
+    <w:name w:val="Balloon Text"/>
+    <w:basedOn w:val="Normal"/>
+    <w:link w:val="BalloonTextChar"/>
+    <w:uiPriority w:val="99"/>
+    <w:semiHidden/>
+    <w:unhideWhenUsed/>
+    <w:rsid w:val="00CE1CDF"/>
+    <w:pPr>
+      <w:spacing w:after="0" w:line="240" w:lineRule="auto"/>
+    </w:pPr>
+    <w:rPr>
+      <w:rFonts w:ascii="Segoe UI" w:hAnsi="Segoe UI" w:cs="Segoe UI"/>
+      <w:sz w:val="18"/>
+      <w:szCs w:val="18"/>
+    </w:rPr>
+  </w:style>
+  <w:style w:type="character" w:customStyle="1" w:styleId="BalloonTextChar">
+    <w:name w:val="Balloon Text Char"/>
+    <w:basedOn w:val="DefaultParagraphFont"/>
+    <w:link w:val="BalloonText"/>
+    <w:uiPriority w:val="99"/>
+    <w:semiHidden/>
+    <w:rsid w:val="00CE1CDF"/>
+    <w:rPr>
+      <w:rFonts w:ascii="Segoe UI" w:hAnsi="Segoe UI" w:cs="Segoe UI"/>
+      <w:sz w:val="18"/>
+      <w:szCs w:val="18"/>
+    </w:rPr>
+  </w:style>
 </w:styles>
 </file>
 

</xml_diff>